<commit_message>
Bug Fix on Timer
Kill Timer object and create a new instance of timer
</commit_message>
<xml_diff>
--- a/Know Africa Wiki Doc.docx
+++ b/Know Africa Wiki Doc.docx
@@ -11,8 +11,6 @@
           <w:rFonts w:ascii="Arial" w:hAnsi="Arial" w:cs="Arial"/>
         </w:rPr>
       </w:pPr>
-      <w:bookmarkStart w:id="0" w:name="_GoBack"/>
-      <w:bookmarkEnd w:id="0"/>
       <w:r>
         <w:rPr>
           <w:rFonts w:ascii="Arial" w:hAnsi="Arial" w:cs="Arial"/>
@@ -39,7 +37,47 @@
           <w:sz w:val="24"/>
           <w:szCs w:val="24"/>
         </w:rPr>
-        <w:t>This Software Requirements Specification provides a complete description of all the functions and specifications of the Go-Dev Know Africa education game. The game is intended for either entertainment or educational purposes. The expected audience of this application are users who want to test their knowledge of Africa, as well as users who want to learn about geographical locations and famous African heroes.</w:t>
+        <w:t>This Software Requirements Specification provides a complete description of all the functions and specifications of the Go-</w:t>
+      </w:r>
+      <w:proofErr w:type="spellStart"/>
+      <w:r>
+        <w:rPr>
+          <w:rFonts w:ascii="Arial" w:eastAsia="Times New Roman" w:hAnsi="Arial" w:cs="Arial"/>
+          <w:color w:val="333333"/>
+          <w:sz w:val="24"/>
+          <w:szCs w:val="24"/>
+        </w:rPr>
+        <w:t>Dev</w:t>
+      </w:r>
+      <w:proofErr w:type="spellEnd"/>
+      <w:r>
+        <w:rPr>
+          <w:rFonts w:ascii="Arial" w:eastAsia="Times New Roman" w:hAnsi="Arial" w:cs="Arial"/>
+          <w:color w:val="333333"/>
+          <w:sz w:val="24"/>
+          <w:szCs w:val="24"/>
+        </w:rPr>
+        <w:t xml:space="preserve"> Know Africa education game. The game is intended for either entertainment or educational purposes. The expected </w:t>
+      </w:r>
+      <w:proofErr w:type="gramStart"/>
+      <w:r>
+        <w:rPr>
+          <w:rFonts w:ascii="Arial" w:eastAsia="Times New Roman" w:hAnsi="Arial" w:cs="Arial"/>
+          <w:color w:val="333333"/>
+          <w:sz w:val="24"/>
+          <w:szCs w:val="24"/>
+        </w:rPr>
+        <w:t>audience of this application are</w:t>
+      </w:r>
+      <w:proofErr w:type="gramEnd"/>
+      <w:r>
+        <w:rPr>
+          <w:rFonts w:ascii="Arial" w:eastAsia="Times New Roman" w:hAnsi="Arial" w:cs="Arial"/>
+          <w:color w:val="333333"/>
+          <w:sz w:val="24"/>
+          <w:szCs w:val="24"/>
+        </w:rPr>
+        <w:t xml:space="preserve"> users who want to test their knowledge of Africa, as well as users who want to learn about geographical locations and famous African heroes.</w:t>
       </w:r>
     </w:p>
     <w:p>
@@ -70,14 +108,25 @@
           <w:szCs w:val="24"/>
         </w:rPr>
       </w:pPr>
-      <w:r>
-        <w:rPr>
-          <w:rFonts w:ascii="Arial" w:eastAsia="Times New Roman" w:hAnsi="Arial" w:cs="Arial"/>
-          <w:color w:val="333333"/>
-          <w:sz w:val="24"/>
-          <w:szCs w:val="24"/>
-        </w:rPr>
-        <w:t>To create an application capable of testing a user's knowledge on African countries and its iconic heroes. This can be used as an educational tool, which is capable of expanding a user’s knowledge through, quizzical methods. The proposed system will have the following merits outlined below:</w:t>
+      <w:proofErr w:type="gramStart"/>
+      <w:r>
+        <w:rPr>
+          <w:rFonts w:ascii="Arial" w:eastAsia="Times New Roman" w:hAnsi="Arial" w:cs="Arial"/>
+          <w:color w:val="333333"/>
+          <w:sz w:val="24"/>
+          <w:szCs w:val="24"/>
+        </w:rPr>
+        <w:t>To create an application capable of testing a user's knowledge on African countries and its iconic heroes.</w:t>
+      </w:r>
+      <w:proofErr w:type="gramEnd"/>
+      <w:r>
+        <w:rPr>
+          <w:rFonts w:ascii="Arial" w:eastAsia="Times New Roman" w:hAnsi="Arial" w:cs="Arial"/>
+          <w:color w:val="333333"/>
+          <w:sz w:val="24"/>
+          <w:szCs w:val="24"/>
+        </w:rPr>
+        <w:t xml:space="preserve"> This can be used as an educational tool, which is capable of expanding a user’s knowledge through, quizzical methods. The proposed system will have the following merits outlined below:</w:t>
       </w:r>
     </w:p>
     <w:p>
@@ -92,6 +141,7 @@
           <w:szCs w:val="24"/>
         </w:rPr>
       </w:pPr>
+      <w:proofErr w:type="gramStart"/>
       <w:r>
         <w:rPr>
           <w:rFonts w:ascii="Arial" w:eastAsia="Times New Roman" w:hAnsi="Arial" w:cs="Arial"/>
@@ -101,6 +151,7 @@
         </w:rPr>
         <w:t>● Allows user full functionality and freedom.</w:t>
       </w:r>
+      <w:proofErr w:type="gramEnd"/>
     </w:p>
     <w:p>
       <w:pPr>
@@ -225,7 +276,27 @@
           <w:sz w:val="24"/>
           <w:szCs w:val="24"/>
         </w:rPr>
-        <w:t xml:space="preserve">To function as an educational tool, which uses geographical based questions through an interactive interface. The interface will have a clean and have high usability with quick response time. Input must provide a clear response as to whether the answer is correct or incorrect. The application will challenge the user’s knowledge of both African countries and its associated African Heroes. The user must answer a specified number </w:t>
+        <w:t xml:space="preserve">To function as an educational tool, </w:t>
+      </w:r>
+      <w:proofErr w:type="gramStart"/>
+      <w:r>
+        <w:rPr>
+          <w:rFonts w:ascii="Arial" w:eastAsia="Times New Roman" w:hAnsi="Arial" w:cs="Arial"/>
+          <w:color w:val="333333"/>
+          <w:sz w:val="24"/>
+          <w:szCs w:val="24"/>
+        </w:rPr>
+        <w:t>which uses geographical based questions through an interactive interface.</w:t>
+      </w:r>
+      <w:proofErr w:type="gramEnd"/>
+      <w:r>
+        <w:rPr>
+          <w:rFonts w:ascii="Arial" w:eastAsia="Times New Roman" w:hAnsi="Arial" w:cs="Arial"/>
+          <w:color w:val="333333"/>
+          <w:sz w:val="24"/>
+          <w:szCs w:val="24"/>
+        </w:rPr>
+        <w:t xml:space="preserve"> The interface will have a clean and have high usability with quick response time. Input must provide a clear response as to whether the answer is correct or incorrect. The application will challenge the user’s knowledge of both African countries and its associated African Heroes. The user must answer a specified number </w:t>
       </w:r>
       <w:r>
         <w:rPr>
@@ -273,7 +344,27 @@
           <w:sz w:val="24"/>
           <w:szCs w:val="24"/>
         </w:rPr>
-        <w:t>● The system must be able to provide help and instructions accurately on demand.</w:t>
+        <w:t xml:space="preserve">● </w:t>
+      </w:r>
+      <w:proofErr w:type="gramStart"/>
+      <w:r>
+        <w:rPr>
+          <w:rFonts w:ascii="Arial" w:eastAsia="Times New Roman" w:hAnsi="Arial" w:cs="Arial"/>
+          <w:color w:val="333333"/>
+          <w:sz w:val="24"/>
+          <w:szCs w:val="24"/>
+        </w:rPr>
+        <w:t>The</w:t>
+      </w:r>
+      <w:proofErr w:type="gramEnd"/>
+      <w:r>
+        <w:rPr>
+          <w:rFonts w:ascii="Arial" w:eastAsia="Times New Roman" w:hAnsi="Arial" w:cs="Arial"/>
+          <w:color w:val="333333"/>
+          <w:sz w:val="24"/>
+          <w:szCs w:val="24"/>
+        </w:rPr>
+        <w:t xml:space="preserve"> system must be able to provide help and instructions accurately on demand.</w:t>
       </w:r>
     </w:p>
     <w:p>
@@ -295,7 +386,27 @@
           <w:sz w:val="24"/>
           <w:szCs w:val="24"/>
         </w:rPr>
-        <w:t>● The system must allow to exit at any point in time</w:t>
+        <w:t xml:space="preserve">● </w:t>
+      </w:r>
+      <w:proofErr w:type="gramStart"/>
+      <w:r>
+        <w:rPr>
+          <w:rFonts w:ascii="Arial" w:eastAsia="Times New Roman" w:hAnsi="Arial" w:cs="Arial"/>
+          <w:color w:val="333333"/>
+          <w:sz w:val="24"/>
+          <w:szCs w:val="24"/>
+        </w:rPr>
+        <w:t>The</w:t>
+      </w:r>
+      <w:proofErr w:type="gramEnd"/>
+      <w:r>
+        <w:rPr>
+          <w:rFonts w:ascii="Arial" w:eastAsia="Times New Roman" w:hAnsi="Arial" w:cs="Arial"/>
+          <w:color w:val="333333"/>
+          <w:sz w:val="24"/>
+          <w:szCs w:val="24"/>
+        </w:rPr>
+        <w:t xml:space="preserve"> system must allow to exit at any point in time</w:t>
       </w:r>
     </w:p>
     <w:p>
@@ -317,7 +428,27 @@
           <w:sz w:val="24"/>
           <w:szCs w:val="24"/>
         </w:rPr>
-        <w:t>● The system must be able to allow the user to check validity of answer provided</w:t>
+        <w:t xml:space="preserve">● </w:t>
+      </w:r>
+      <w:proofErr w:type="gramStart"/>
+      <w:r>
+        <w:rPr>
+          <w:rFonts w:ascii="Arial" w:eastAsia="Times New Roman" w:hAnsi="Arial" w:cs="Arial"/>
+          <w:color w:val="333333"/>
+          <w:sz w:val="24"/>
+          <w:szCs w:val="24"/>
+        </w:rPr>
+        <w:t>The</w:t>
+      </w:r>
+      <w:proofErr w:type="gramEnd"/>
+      <w:r>
+        <w:rPr>
+          <w:rFonts w:ascii="Arial" w:eastAsia="Times New Roman" w:hAnsi="Arial" w:cs="Arial"/>
+          <w:color w:val="333333"/>
+          <w:sz w:val="24"/>
+          <w:szCs w:val="24"/>
+        </w:rPr>
+        <w:t xml:space="preserve"> system must be able to allow the user to check validity of answer provided</w:t>
       </w:r>
     </w:p>
     <w:p>
@@ -339,7 +470,27 @@
           <w:sz w:val="24"/>
           <w:szCs w:val="24"/>
         </w:rPr>
-        <w:t>● The system must provide the ability to restart if requirements are not met and advance to the next level if requirements are met</w:t>
+        <w:t xml:space="preserve">● </w:t>
+      </w:r>
+      <w:proofErr w:type="gramStart"/>
+      <w:r>
+        <w:rPr>
+          <w:rFonts w:ascii="Arial" w:eastAsia="Times New Roman" w:hAnsi="Arial" w:cs="Arial"/>
+          <w:color w:val="333333"/>
+          <w:sz w:val="24"/>
+          <w:szCs w:val="24"/>
+        </w:rPr>
+        <w:t>The</w:t>
+      </w:r>
+      <w:proofErr w:type="gramEnd"/>
+      <w:r>
+        <w:rPr>
+          <w:rFonts w:ascii="Arial" w:eastAsia="Times New Roman" w:hAnsi="Arial" w:cs="Arial"/>
+          <w:color w:val="333333"/>
+          <w:sz w:val="24"/>
+          <w:szCs w:val="24"/>
+        </w:rPr>
+        <w:t xml:space="preserve"> system must provide the ability to restart if requirements are not met and advance to the next level if requirements are met</w:t>
       </w:r>
     </w:p>
     <w:p>
@@ -536,7 +687,27 @@
           <w:sz w:val="24"/>
           <w:szCs w:val="24"/>
         </w:rPr>
-        <w:t>As stipulated in the "Purpose", the game has been designed for the target audience. Its simplified interface and ease of use, will mean that users who know nothing about geography will still be able to answer the questions, due to the striking map and clearly identified functions.</w:t>
+        <w:t xml:space="preserve">As stipulated in the "Purpose", the game has been designed for the target audience. Its simplified interface and ease of </w:t>
+      </w:r>
+      <w:proofErr w:type="gramStart"/>
+      <w:r>
+        <w:rPr>
+          <w:rFonts w:ascii="Arial" w:eastAsia="Times New Roman" w:hAnsi="Arial" w:cs="Arial"/>
+          <w:color w:val="333333"/>
+          <w:sz w:val="24"/>
+          <w:szCs w:val="24"/>
+        </w:rPr>
+        <w:t>use,</w:t>
+      </w:r>
+      <w:proofErr w:type="gramEnd"/>
+      <w:r>
+        <w:rPr>
+          <w:rFonts w:ascii="Arial" w:eastAsia="Times New Roman" w:hAnsi="Arial" w:cs="Arial"/>
+          <w:color w:val="333333"/>
+          <w:sz w:val="24"/>
+          <w:szCs w:val="24"/>
+        </w:rPr>
+        <w:t xml:space="preserve"> will mean that users who know nothing about geography will still be able to answer the questions, due to the striking map and clearly identified functions.</w:t>
       </w:r>
     </w:p>
     <w:p>
@@ -1171,7 +1342,21 @@
         <w:rPr>
           <w:rFonts w:ascii="Arial" w:hAnsi="Arial" w:cs="Arial"/>
         </w:rPr>
-        <w:t>If the answer is wrong, then the question changes and the user gets a message informing them of their incorrect choice</w:t>
+        <w:t xml:space="preserve">If the answer is wrong, then the question changes and the user </w:t>
+      </w:r>
+      <w:proofErr w:type="gramStart"/>
+      <w:r>
+        <w:rPr>
+          <w:rFonts w:ascii="Arial" w:hAnsi="Arial" w:cs="Arial"/>
+        </w:rPr>
+        <w:t>gets</w:t>
+      </w:r>
+      <w:proofErr w:type="gramEnd"/>
+      <w:r>
+        <w:rPr>
+          <w:rFonts w:ascii="Arial" w:hAnsi="Arial" w:cs="Arial"/>
+        </w:rPr>
+        <w:t xml:space="preserve"> a message informing them of their incorrect choice</w:t>
       </w:r>
     </w:p>
     <w:p>
@@ -1237,7 +1422,21 @@
         <w:rPr>
           <w:rFonts w:ascii="Arial" w:hAnsi="Arial" w:cs="Arial"/>
         </w:rPr>
-        <w:t>The user only gets 5 questions. The user needs to answer 3 out of 5 right to progress, otherwise they are sent back to the main menu.</w:t>
+        <w:t xml:space="preserve">The user only gets 5 questions. The user needs to answer 3 out of 5 </w:t>
+      </w:r>
+      <w:proofErr w:type="gramStart"/>
+      <w:r>
+        <w:rPr>
+          <w:rFonts w:ascii="Arial" w:hAnsi="Arial" w:cs="Arial"/>
+        </w:rPr>
+        <w:t>right</w:t>
+      </w:r>
+      <w:proofErr w:type="gramEnd"/>
+      <w:r>
+        <w:rPr>
+          <w:rFonts w:ascii="Arial" w:hAnsi="Arial" w:cs="Arial"/>
+        </w:rPr>
+        <w:t xml:space="preserve"> to progress, otherwise they are sent back to the main menu.</w:t>
       </w:r>
     </w:p>
     <w:p>
@@ -1332,6 +1531,7 @@
           <w:b/>
           <w:sz w:val="24"/>
         </w:rPr>
+        <w:lastRenderedPageBreak/>
         <w:t>Level 2</w:t>
       </w:r>
     </w:p>
@@ -1344,6 +1544,7 @@
           <w:noProof/>
         </w:rPr>
       </w:pPr>
+      <w:bookmarkStart w:id="0" w:name="_GoBack"/>
       <w:r>
         <w:rPr>
           <w:rFonts w:ascii="Arial" w:hAnsi="Arial" w:cs="Arial"/>
@@ -1352,8 +1553,8 @@
         </w:rPr>
         <w:drawing>
           <wp:inline distT="0" distB="0" distL="0" distR="0" wp14:anchorId="1565300B" wp14:editId="65F0C426">
-            <wp:extent cx="4168239" cy="3060717"/>
-            <wp:effectExtent l="0" t="0" r="3810" b="6350"/>
+            <wp:extent cx="3977513" cy="3060956"/>
+            <wp:effectExtent l="0" t="0" r="4445" b="6350"/>
             <wp:docPr id="4" name="Picture 4"/>
             <wp:cNvGraphicFramePr>
               <a:graphicFrameLocks xmlns:a="http://schemas.openxmlformats.org/drawingml/2006/main" noChangeAspect="1"/>
@@ -1366,7 +1567,13 @@
                     <pic:cNvPicPr/>
                   </pic:nvPicPr>
                   <pic:blipFill>
-                    <a:blip r:embed="rId11"/>
+                    <a:blip r:embed="rId11">
+                      <a:extLst>
+                        <a:ext uri="{28A0092B-C50C-407E-A947-70E740481C1C}">
+                          <a14:useLocalDpi xmlns:a14="http://schemas.microsoft.com/office/drawing/2010/main" val="0"/>
+                        </a:ext>
+                      </a:extLst>
+                    </a:blip>
                     <a:stretch>
                       <a:fillRect/>
                     </a:stretch>
@@ -1374,7 +1581,7 @@
                   <pic:spPr>
                     <a:xfrm>
                       <a:off x="0" y="0"/>
-                      <a:ext cx="4168565" cy="3060956"/>
+                      <a:ext cx="3977513" cy="3060956"/>
                     </a:xfrm>
                     <a:prstGeom prst="rect">
                       <a:avLst/>
@@ -1386,6 +1593,7 @@
           </wp:inline>
         </w:drawing>
       </w:r>
+      <w:bookmarkEnd w:id="0"/>
     </w:p>
     <w:p>
       <w:pPr>
@@ -1516,6 +1724,7 @@
           <w:noProof/>
           <w:sz w:val="24"/>
         </w:rPr>
+        <w:lastRenderedPageBreak/>
         <w:t>After answering 5 questions correctly, the user is presented with a celebratory screen with an accompaing sound file to amplify the excitement of winning.</w:t>
       </w:r>
     </w:p>
@@ -1755,6 +1964,7 @@
           <w:rFonts w:ascii="Arial" w:hAnsi="Arial" w:cs="Arial"/>
           <w:noProof/>
         </w:rPr>
+        <w:lastRenderedPageBreak/>
         <w:t>Application Evolution</w:t>
       </w:r>
     </w:p>
@@ -1803,7 +2013,21 @@
         <w:rPr>
           <w:rFonts w:ascii="Arial" w:hAnsi="Arial" w:cs="Arial"/>
         </w:rPr>
-        <w:t>Work Break Down Structure</w:t>
+        <w:t xml:space="preserve">Work Break </w:t>
+      </w:r>
+      <w:proofErr w:type="gramStart"/>
+      <w:r>
+        <w:rPr>
+          <w:rFonts w:ascii="Arial" w:hAnsi="Arial" w:cs="Arial"/>
+        </w:rPr>
+        <w:t>Down</w:t>
+      </w:r>
+      <w:proofErr w:type="gramEnd"/>
+      <w:r>
+        <w:rPr>
+          <w:rFonts w:ascii="Arial" w:hAnsi="Arial" w:cs="Arial"/>
+        </w:rPr>
+        <w:t xml:space="preserve"> Structure</w:t>
       </w:r>
     </w:p>
     <w:p>
@@ -3018,7 +3242,7 @@
 </file>
 
 <file path=customXml/itemProps1.xml><?xml version="1.0" encoding="utf-8"?>
-<ds:datastoreItem xmlns:ds="http://schemas.openxmlformats.org/officeDocument/2006/customXml" ds:itemID="{FC7BB5EA-DA88-40A0-9913-FD8CDFB9519D}">
+<ds:datastoreItem xmlns:ds="http://schemas.openxmlformats.org/officeDocument/2006/customXml" ds:itemID="{B5CEA01B-9DC5-4F3E-9BEA-D5DD7D61490D}">
   <ds:schemaRefs>
     <ds:schemaRef ds:uri="http://schemas.openxmlformats.org/officeDocument/2006/bibliography"/>
   </ds:schemaRefs>

</xml_diff>